<commit_message>
Se sube 2fn y der corregidos a ultima versión (Grupo1_Peliculas_v3)
</commit_message>
<xml_diff>
--- a/TPIII_Peliculas/Grupo1_Peliculas.docx
+++ b/TPIII_Peliculas/Grupo1_Peliculas.docx
@@ -201,7 +201,25 @@
                                               <w:sz w:val="52"/>
                                               <w:szCs w:val="52"/>
                                             </w:rPr>
-                                            <w:t>03/05</w:t>
+                                            <w:t>0</w:t>
+                                          </w:r>
+                                          <w:r>
+                                            <w:rPr>
+                                              <w:caps/>
+                                              <w:color w:val="191919" w:themeColor="text1" w:themeTint="E6"/>
+                                              <w:sz w:val="52"/>
+                                              <w:szCs w:val="52"/>
+                                            </w:rPr>
+                                            <w:t>4</w:t>
+                                          </w:r>
+                                          <w:r>
+                                            <w:rPr>
+                                              <w:caps/>
+                                              <w:color w:val="191919" w:themeColor="text1" w:themeTint="E6"/>
+                                              <w:sz w:val="52"/>
+                                              <w:szCs w:val="52"/>
+                                            </w:rPr>
+                                            <w:t>/05</w:t>
                                           </w:r>
                                           <w:r>
                                             <w:rPr>
@@ -765,7 +783,25 @@
                                         <w:sz w:val="52"/>
                                         <w:szCs w:val="52"/>
                                       </w:rPr>
-                                      <w:t>03/05</w:t>
+                                      <w:t>0</w:t>
+                                    </w:r>
+                                    <w:r>
+                                      <w:rPr>
+                                        <w:caps/>
+                                        <w:color w:val="191919" w:themeColor="text1" w:themeTint="E6"/>
+                                        <w:sz w:val="52"/>
+                                        <w:szCs w:val="52"/>
+                                      </w:rPr>
+                                      <w:t>4</w:t>
+                                    </w:r>
+                                    <w:r>
+                                      <w:rPr>
+                                        <w:caps/>
+                                        <w:color w:val="191919" w:themeColor="text1" w:themeTint="E6"/>
+                                        <w:sz w:val="52"/>
+                                        <w:szCs w:val="52"/>
+                                      </w:rPr>
+                                      <w:t>/05</w:t>
                                     </w:r>
                                     <w:r>
                                       <w:rPr>
@@ -1957,14 +1993,17 @@
     </w:p>
     <w:p>
       <w:r>
+        <w:t xml:space="preserve"> </w:t>
+      </w:r>
+      <w:r>
         <w:rPr>
           <w:noProof/>
         </w:rPr>
         <w:drawing>
-          <wp:inline distT="0" distB="0" distL="0" distR="0" wp14:anchorId="7D2A4E4E" wp14:editId="1D41224C">
-            <wp:extent cx="5612130" cy="3220085"/>
-            <wp:effectExtent l="0" t="0" r="7620" b="0"/>
-            <wp:docPr id="6" name="Imagen 6"/>
+          <wp:inline distT="0" distB="0" distL="0" distR="0" wp14:anchorId="65D8334F" wp14:editId="1D1932FD">
+            <wp:extent cx="5612130" cy="3923665"/>
+            <wp:effectExtent l="0" t="0" r="7620" b="635"/>
+            <wp:docPr id="2" name="Imagen 2"/>
             <wp:cNvGraphicFramePr>
               <a:graphicFrameLocks xmlns:a="http://schemas.openxmlformats.org/drawingml/2006/main" noChangeAspect="1"/>
             </wp:cNvGraphicFramePr>
@@ -1972,7 +2011,7 @@
               <a:graphicData uri="http://schemas.openxmlformats.org/drawingml/2006/picture">
                 <pic:pic xmlns:pic="http://schemas.openxmlformats.org/drawingml/2006/picture">
                   <pic:nvPicPr>
-                    <pic:cNvPr id="0" name="Picture 5"/>
+                    <pic:cNvPr id="0" name="Picture 1"/>
                     <pic:cNvPicPr>
                       <a:picLocks noChangeAspect="1" noChangeArrowheads="1"/>
                     </pic:cNvPicPr>
@@ -1993,7 +2032,7 @@
                   <pic:spPr bwMode="auto">
                     <a:xfrm>
                       <a:off x="0" y="0"/>
-                      <a:ext cx="5612130" cy="3220085"/>
+                      <a:ext cx="5612130" cy="3923665"/>
                     </a:xfrm>
                     <a:prstGeom prst="rect">
                       <a:avLst/>
@@ -2010,9 +2049,6 @@
         </w:drawing>
       </w:r>
       <w:r>
-        <w:t xml:space="preserve"> </w:t>
-      </w:r>
-      <w:r>
         <w:br w:type="page"/>
       </w:r>
     </w:p>
@@ -2059,10 +2095,10 @@
           <w:noProof/>
         </w:rPr>
         <w:drawing>
-          <wp:inline distT="0" distB="0" distL="0" distR="0" wp14:anchorId="138B615B" wp14:editId="6FB60F97">
-            <wp:extent cx="5612130" cy="3220085"/>
+          <wp:inline distT="0" distB="0" distL="0" distR="0" wp14:anchorId="6D1490D4" wp14:editId="5C70E811">
+            <wp:extent cx="5612130" cy="3912870"/>
             <wp:effectExtent l="0" t="0" r="7620" b="0"/>
-            <wp:docPr id="7" name="Imagen 7"/>
+            <wp:docPr id="3" name="Imagen 3"/>
             <wp:cNvGraphicFramePr>
               <a:graphicFrameLocks xmlns:a="http://schemas.openxmlformats.org/drawingml/2006/main" noChangeAspect="1"/>
             </wp:cNvGraphicFramePr>
@@ -2070,7 +2106,7 @@
               <a:graphicData uri="http://schemas.openxmlformats.org/drawingml/2006/picture">
                 <pic:pic xmlns:pic="http://schemas.openxmlformats.org/drawingml/2006/picture">
                   <pic:nvPicPr>
-                    <pic:cNvPr id="0" name="Picture 7"/>
+                    <pic:cNvPr id="0" name="Picture 3"/>
                     <pic:cNvPicPr>
                       <a:picLocks noChangeAspect="1" noChangeArrowheads="1"/>
                     </pic:cNvPicPr>
@@ -2091,7 +2127,7 @@
                   <pic:spPr bwMode="auto">
                     <a:xfrm>
                       <a:off x="0" y="0"/>
-                      <a:ext cx="5612130" cy="3220085"/>
+                      <a:ext cx="5612130" cy="3912870"/>
                     </a:xfrm>
                     <a:prstGeom prst="rect">
                       <a:avLst/>
@@ -2352,7 +2388,7 @@
             <w:sz w:val="26"/>
             <w:szCs w:val="26"/>
           </w:rPr>
-          <w:t>Grupo I - Diseño y administración de bases de datos – 03/05/2021</w:t>
+          <w:t>Grupo I - Diseño y administración de bases de datos – 04/05/2021</w:t>
         </w:r>
       </w:sdtContent>
     </w:sdt>
@@ -3042,11 +3078,13 @@
     <w:rsidRoot w:val="00355354"/>
     <w:rsid w:val="0020775F"/>
     <w:rsid w:val="00214929"/>
+    <w:rsid w:val="002E2104"/>
     <w:rsid w:val="00355354"/>
     <w:rsid w:val="00430078"/>
     <w:rsid w:val="00785984"/>
     <w:rsid w:val="009B6D94"/>
     <w:rsid w:val="00A6169C"/>
+    <w:rsid w:val="00CE497D"/>
     <w:rsid w:val="00E86A8E"/>
     <w:rsid w:val="00EA7EF5"/>
   </w:rsids>

</xml_diff>